<commit_message>
First round of styling
</commit_message>
<xml_diff>
--- a/design-templates/Info.docx
+++ b/design-templates/Info.docx
@@ -55,23 +55,7 @@
           <w:sz w:val="28"/>
           <w:szCs w:val="28"/>
         </w:rPr>
-        <w:t xml:space="preserve">Hi, </w:t>
-      </w:r>
-      <w:proofErr w:type="gramStart"/>
-      <w:r>
-        <w:rPr>
-          <w:sz w:val="28"/>
-          <w:szCs w:val="28"/>
-        </w:rPr>
-        <w:t>I’m</w:t>
-      </w:r>
-      <w:proofErr w:type="gramEnd"/>
-      <w:r>
-        <w:rPr>
-          <w:sz w:val="28"/>
-          <w:szCs w:val="28"/>
-        </w:rPr>
-        <w:t xml:space="preserve"> Dusti</w:t>
+        <w:t>Hi, I’m Dusti</w:t>
       </w:r>
       <w:r>
         <w:rPr>
@@ -117,7 +101,14 @@
           <w:sz w:val="28"/>
           <w:szCs w:val="28"/>
         </w:rPr>
-        <w:t>coding</w:t>
+        <w:t>cod</w:t>
+      </w:r>
+      <w:r>
+        <w:rPr>
+          <w:sz w:val="28"/>
+          <w:szCs w:val="28"/>
+        </w:rPr>
+        <w:t>e</w:t>
       </w:r>
     </w:p>
     <w:p>
@@ -190,23 +181,7 @@
           <w:sz w:val="28"/>
           <w:szCs w:val="28"/>
         </w:rPr>
-        <w:t xml:space="preserve">ootcamp at </w:t>
-      </w:r>
-      <w:proofErr w:type="spellStart"/>
-      <w:r>
-        <w:rPr>
-          <w:sz w:val="28"/>
-          <w:szCs w:val="28"/>
-        </w:rPr>
-        <w:t>Thinkful</w:t>
-      </w:r>
-      <w:proofErr w:type="spellEnd"/>
-      <w:r>
-        <w:rPr>
-          <w:sz w:val="28"/>
-          <w:szCs w:val="28"/>
-        </w:rPr>
-        <w:t xml:space="preserve">. </w:t>
+        <w:t xml:space="preserve">ootcamp at Thinkful. </w:t>
       </w:r>
       <w:r>
         <w:rPr>
@@ -266,46 +241,14 @@
           <w:sz w:val="28"/>
           <w:szCs w:val="28"/>
         </w:rPr>
-        <w:t xml:space="preserve">In my free time, </w:t>
-      </w:r>
-      <w:proofErr w:type="gramStart"/>
-      <w:r>
-        <w:rPr>
-          <w:sz w:val="28"/>
-          <w:szCs w:val="28"/>
-        </w:rPr>
-        <w:t>I’m</w:t>
-      </w:r>
-      <w:proofErr w:type="gramEnd"/>
-      <w:r>
-        <w:rPr>
-          <w:sz w:val="28"/>
-          <w:szCs w:val="28"/>
-        </w:rPr>
-        <w:t xml:space="preserve"> usually </w:t>
-      </w:r>
-      <w:r>
-        <w:rPr>
-          <w:sz w:val="28"/>
-          <w:szCs w:val="28"/>
-        </w:rPr>
-        <w:t xml:space="preserve">playing guitar, drums, piano, bass, or the </w:t>
-      </w:r>
-      <w:proofErr w:type="spellStart"/>
-      <w:r>
-        <w:rPr>
-          <w:sz w:val="28"/>
-          <w:szCs w:val="28"/>
-        </w:rPr>
-        <w:t>Otamatone</w:t>
-      </w:r>
-      <w:proofErr w:type="spellEnd"/>
-      <w:r>
-        <w:rPr>
-          <w:sz w:val="28"/>
-          <w:szCs w:val="28"/>
-        </w:rPr>
-        <w:t xml:space="preserve"> (it’s like a saxophone mixed with a bagpipe that looks like a Blobfish). I can be found in the gym 4-6 days out of the week</w:t>
+        <w:t xml:space="preserve">In my free time, I’m usually </w:t>
+      </w:r>
+      <w:r>
+        <w:rPr>
+          <w:sz w:val="28"/>
+          <w:szCs w:val="28"/>
+        </w:rPr>
+        <w:t>playing guitar, drums, piano, bass, or the Otamatone (it’s like a saxophone mixed with a bagpipe that looks like a Blobfish). I can be found in the gym 4-6 days out of the week</w:t>
       </w:r>
       <w:r>
         <w:rPr>
@@ -491,23 +434,7 @@
           <w:sz w:val="28"/>
           <w:szCs w:val="28"/>
         </w:rPr>
-        <w:t xml:space="preserve">Simple design, difficult questions. This quick quiz will test your knowledge of exotic cars. This app uses HTML, CSS, and JavaScript to provide a tour of the world’s greatest cars. It </w:t>
-      </w:r>
-      <w:proofErr w:type="gramStart"/>
-      <w:r>
-        <w:rPr>
-          <w:sz w:val="28"/>
-          <w:szCs w:val="28"/>
-        </w:rPr>
-        <w:t>won’t</w:t>
-      </w:r>
-      <w:proofErr w:type="gramEnd"/>
-      <w:r>
-        <w:rPr>
-          <w:sz w:val="28"/>
-          <w:szCs w:val="28"/>
-        </w:rPr>
-        <w:t xml:space="preserve"> be easy, but I’ll give you the answer to the first question.</w:t>
+        <w:t>Simple design, difficult questions. This quick quiz will test your knowledge of exotic cars. This app uses HTML, CSS, and JavaScript to provide a tour of the world’s greatest cars. It won’t be easy, but I’ll give you the answer to the first question.</w:t>
       </w:r>
     </w:p>
     <w:p>

</xml_diff>